<commit_message>
fixed various link mistake
</commit_message>
<xml_diff>
--- a/src/pages/resume/Egwim_Ikechukwu_Resume.docx
+++ b/src/pages/resume/Egwim_Ikechukwu_Resume.docx
@@ -71,9 +71,16 @@
             <w:rStyle w:val="Hyperlink"/>
             <w:szCs w:val="24"/>
           </w:rPr>
-          <w:t>https://personal-portfolio-v-2-0.pages.dev/</w:t>
+          <w:t>https://</w:t>
         </w:r>
       </w:hyperlink>
+      <w:r>
+        <w:rPr>
+          <w:rStyle w:val="Hyperlink"/>
+          <w:szCs w:val="24"/>
+        </w:rPr>
+        <w:t>iykee.vercel.app</w:t>
+      </w:r>
     </w:p>
     <w:p>
       <w:pPr>
@@ -144,8 +151,6 @@
         </w:rPr>
         <w:t>OBJECTIVE</w:t>
       </w:r>
-      <w:bookmarkStart w:id="0" w:name="_GoBack"/>
-      <w:bookmarkEnd w:id="0"/>
     </w:p>
     <w:p>
       <w:pPr>
@@ -159,14 +164,7 @@
           <w:sz w:val="24"/>
           <w:szCs w:val="24"/>
         </w:rPr>
-        <w:t xml:space="preserve">Self-motivated </w:t>
-      </w:r>
-      <w:r>
-        <w:rPr>
-          <w:sz w:val="24"/>
-          <w:szCs w:val="24"/>
-        </w:rPr>
-        <w:t>and detail-oriented frontend developer skilled in building responsive, accessible, and user-focused web and mobile applications using React, Next.js, and React Native. Actively building real-world projects and eager to contribute to impactful tech teams.</w:t>
+        <w:t>Self-motivated and detail-oriented frontend developer skilled in building responsive, accessible, and user-focused web and mobile applications using React, Next.js, and React Native. Actively building real-world projects and eager to contribute to impactful tech teams.</w:t>
       </w:r>
     </w:p>
     <w:p>
@@ -184,15 +182,7 @@
           <w:sz w:val="24"/>
           <w:szCs w:val="24"/>
         </w:rPr>
-        <w:t>E</w:t>
-      </w:r>
-      <w:r>
-        <w:rPr>
-          <w:rFonts w:asciiTheme="minorHAnsi" w:hAnsiTheme="minorHAnsi"/>
-          <w:sz w:val="24"/>
-          <w:szCs w:val="24"/>
-        </w:rPr>
-        <w:t>DUCATION</w:t>
+        <w:t>EDUCATION</w:t>
       </w:r>
     </w:p>
     <w:p>
@@ -285,14 +275,7 @@
           <w:sz w:val="24"/>
           <w:szCs w:val="24"/>
         </w:rPr>
-        <w:t>Mobile: React N</w:t>
-      </w:r>
-      <w:r>
-        <w:rPr>
-          <w:sz w:val="24"/>
-          <w:szCs w:val="24"/>
-        </w:rPr>
-        <w:t>ative (Expo, CLI)</w:t>
+        <w:t>Mobile: React Native (Expo, CLI)</w:t>
       </w:r>
     </w:p>
     <w:p>
@@ -506,16 +489,7 @@
           <w:sz w:val="24"/>
           <w:szCs w:val="24"/>
         </w:rPr>
-        <w:t>Frontend Developer</w:t>
-      </w:r>
-      <w:r>
-        <w:rPr>
-          <w:rFonts w:asciiTheme="minorHAnsi" w:hAnsiTheme="minorHAnsi"/>
-          <w:color w:val="auto"/>
-          <w:sz w:val="24"/>
-          <w:szCs w:val="24"/>
-        </w:rPr>
-        <w:t xml:space="preserve"> Intern – Integrated Software Services Ltd (ISSL)</w:t>
+        <w:t>Frontend Developer Intern – Integrated Software Services Ltd (ISSL)</w:t>
       </w:r>
     </w:p>
     <w:p>
@@ -611,14 +585,7 @@
           <w:sz w:val="24"/>
           <w:szCs w:val="24"/>
         </w:rPr>
-        <w:t>Participated in Agile sprint</w:t>
-      </w:r>
-      <w:r>
-        <w:rPr>
-          <w:sz w:val="24"/>
-          <w:szCs w:val="24"/>
-        </w:rPr>
-        <w:t>s and regular code reviews to uphold code quality.</w:t>
+        <w:t>Participated in Agile sprints and regular code reviews to uphold code quality.</w:t>
       </w:r>
     </w:p>
     <w:p>
@@ -711,14 +678,7 @@
           <w:sz w:val="24"/>
           <w:szCs w:val="24"/>
         </w:rPr>
-        <w:t xml:space="preserve">Contributed to a multi-role admin dashboard for </w:t>
-      </w:r>
-      <w:r>
-        <w:rPr>
-          <w:sz w:val="24"/>
-          <w:szCs w:val="24"/>
-        </w:rPr>
-        <w:t>managing users and analytics.</w:t>
+        <w:t>Contributed to a multi-role admin dashboard for managing users and analytics.</w:t>
       </w:r>
     </w:p>
     <w:p>
@@ -778,14 +738,7 @@
           <w:sz w:val="24"/>
           <w:szCs w:val="24"/>
         </w:rPr>
-        <w:t>Earned a certification of completion for the 3-month internship p</w:t>
-      </w:r>
-      <w:r>
-        <w:rPr>
-          <w:sz w:val="24"/>
-          <w:szCs w:val="24"/>
-        </w:rPr>
-        <w:t>rogram.</w:t>
+        <w:t>Earned a certification of completion for the 3-month internship program.</w:t>
       </w:r>
     </w:p>
     <w:p>
@@ -877,14 +830,7 @@
           <w:sz w:val="24"/>
           <w:szCs w:val="24"/>
         </w:rPr>
-        <w:t>Building real-world mobile apps and learning deployment strategies for iOS and An</w:t>
-      </w:r>
-      <w:r>
-        <w:rPr>
-          <w:sz w:val="24"/>
-          <w:szCs w:val="24"/>
-        </w:rPr>
-        <w:t>droid.</w:t>
+        <w:t>Building real-world mobile apps and learning deployment strategies for iOS and Android.</w:t>
       </w:r>
     </w:p>
     <w:p>
@@ -1095,21 +1041,7 @@
           <w:sz w:val="24"/>
           <w:szCs w:val="24"/>
         </w:rPr>
-        <w:t xml:space="preserve">Allows users to </w:t>
-      </w:r>
-      <w:r>
-        <w:rPr>
-          <w:sz w:val="24"/>
-          <w:szCs w:val="24"/>
-        </w:rPr>
-        <w:t>Landlords manage</w:t>
-      </w:r>
-      <w:r>
-        <w:rPr>
-          <w:sz w:val="24"/>
-          <w:szCs w:val="24"/>
-        </w:rPr>
-        <w:t xml:space="preserve"> hostel listings, room allocations, and bookings via a centralized dashboard.</w:t>
+        <w:t>Allows users to Landlords manage hostel listings, room allocations, and bookings via a centralized dashboard.</w:t>
       </w:r>
     </w:p>
     <w:p>
@@ -1178,9 +1110,35 @@
             <w:sz w:val="24"/>
             <w:szCs w:val="24"/>
           </w:rPr>
-          <w:t>https://github.com/yourhandle/campus-crib</w:t>
+          <w:t>https://github.com/</w:t>
+        </w:r>
+        <w:r>
+          <w:rPr>
+            <w:rStyle w:val="Hyperlink"/>
+            <w:sz w:val="24"/>
+            <w:szCs w:val="24"/>
+          </w:rPr>
+          <w:t>iyke-e</w:t>
+        </w:r>
+        <w:r>
+          <w:rPr>
+            <w:rStyle w:val="Hyperlink"/>
+            <w:sz w:val="24"/>
+            <w:szCs w:val="24"/>
+          </w:rPr>
+          <w:t>/</w:t>
         </w:r>
       </w:hyperlink>
+      <w:r>
+        <w:rPr>
+          <w:rStyle w:val="Hyperlink"/>
+          <w:sz w:val="24"/>
+          <w:szCs w:val="24"/>
+        </w:rPr>
+        <w:t>CampusCrib</w:t>
+      </w:r>
+      <w:bookmarkStart w:id="0" w:name="_GoBack"/>
+      <w:bookmarkEnd w:id="0"/>
       <w:r>
         <w:rPr>
           <w:sz w:val="24"/>
@@ -14332,7 +14290,7 @@
 </file>
 
 <file path=customXml/itemProps1.xml><?xml version="1.0" encoding="utf-8"?>
-<ds:datastoreItem xmlns:ds="http://schemas.openxmlformats.org/officeDocument/2006/customXml" ds:itemID="{28E62172-4136-41D1-87B4-E77A62055AAF}">
+<ds:datastoreItem xmlns:ds="http://schemas.openxmlformats.org/officeDocument/2006/customXml" ds:itemID="{153BF61B-374A-4EDA-AB85-AB108A46AB54}">
   <ds:schemaRefs>
     <ds:schemaRef ds:uri="http://schemas.openxmlformats.org/officeDocument/2006/bibliography"/>
   </ds:schemaRefs>

</xml_diff>